<commit_message>
Nodejs-MySQL study day2 Resolve 'ER_ACCESS_DENIED_ERROR'
</commit_message>
<xml_diff>
--- a/Nodejs-MySQL.docx
+++ b/Nodejs-MySQL.docx
@@ -11,6 +11,63 @@
         <w:spacing w:after="0" w:line="240" w:lineRule="auto"/>
         <w:jc w:val="left"/>
         <w:rPr>
+          <w:rFonts w:ascii="Courier" w:eastAsia="굴림체" w:hAnsi="Courier" w:cs="굴림체"/>
+          <w:b/>
+          <w:bCs/>
+          <w:color w:val="666666"/>
+          <w:kern w:val="0"/>
+          <w:szCs w:val="20"/>
+        </w:rPr>
+      </w:pPr>
+      <w:r>
+        <w:rPr>
+          <w:rFonts w:ascii="Courier" w:eastAsia="굴림체" w:hAnsi="Courier" w:cs="굴림체" w:hint="eastAsia"/>
+          <w:b/>
+          <w:bCs/>
+          <w:color w:val="666666"/>
+          <w:kern w:val="0"/>
+          <w:szCs w:val="20"/>
+        </w:rPr>
+        <w:t>P</w:t>
+      </w:r>
+      <w:r>
+        <w:rPr>
+          <w:rFonts w:ascii="Courier" w:eastAsia="굴림체" w:hAnsi="Courier" w:cs="굴림체"/>
+          <w:b/>
+          <w:bCs/>
+          <w:color w:val="666666"/>
+          <w:kern w:val="0"/>
+          <w:szCs w:val="20"/>
+        </w:rPr>
+        <w:t>reparation</w:t>
+      </w:r>
+    </w:p>
+    <w:p>
+      <w:pPr>
+        <w:widowControl/>
+        <w:wordWrap/>
+        <w:autoSpaceDE/>
+        <w:autoSpaceDN/>
+        <w:spacing w:after="0" w:line="240" w:lineRule="auto"/>
+        <w:jc w:val="left"/>
+        <w:rPr>
+          <w:rFonts w:ascii="Courier" w:eastAsia="굴림체" w:hAnsi="Courier" w:cs="굴림체"/>
+          <w:color w:val="666666"/>
+          <w:kern w:val="0"/>
+          <w:sz w:val="18"/>
+          <w:szCs w:val="18"/>
+        </w:rPr>
+      </w:pPr>
+    </w:p>
+    <w:p>
+      <w:pPr>
+        <w:widowControl/>
+        <w:wordWrap/>
+        <w:autoSpaceDE/>
+        <w:autoSpaceDN/>
+        <w:spacing w:after="0" w:line="240" w:lineRule="auto"/>
+        <w:jc w:val="left"/>
+        <w:rPr>
           <w:rFonts w:ascii="Courier" w:eastAsia="굴림" w:hAnsi="Courier" w:cs="굴림"/>
           <w:color w:val="666666"/>
           <w:kern w:val="0"/>
@@ -1830,10 +1887,330 @@
         <w:spacing w:after="0" w:line="240" w:lineRule="auto"/>
         <w:jc w:val="left"/>
         <w:rPr>
-          <w:rFonts w:ascii="Courier" w:eastAsia="굴림" w:hAnsi="Courier" w:cs="굴림" w:hint="eastAsia"/>
-          <w:color w:val="666666"/>
-          <w:kern w:val="0"/>
-          <w:szCs w:val="20"/>
+          <w:rFonts w:ascii="Courier" w:eastAsia="굴림" w:hAnsi="Courier" w:cs="굴림"/>
+          <w:color w:val="666666"/>
+          <w:kern w:val="0"/>
+          <w:szCs w:val="20"/>
+        </w:rPr>
+      </w:pPr>
+    </w:p>
+    <w:p>
+      <w:pPr>
+        <w:widowControl/>
+        <w:wordWrap/>
+        <w:autoSpaceDE/>
+        <w:autoSpaceDN/>
+        <w:spacing w:after="0" w:line="240" w:lineRule="auto"/>
+        <w:jc w:val="left"/>
+        <w:rPr>
+          <w:rFonts w:ascii="Courier" w:eastAsia="굴림" w:hAnsi="Courier" w:cs="굴림"/>
+          <w:color w:val="666666"/>
+          <w:kern w:val="0"/>
+          <w:szCs w:val="20"/>
+        </w:rPr>
+      </w:pPr>
+    </w:p>
+    <w:p>
+      <w:pPr>
+        <w:widowControl/>
+        <w:wordWrap/>
+        <w:autoSpaceDE/>
+        <w:autoSpaceDN/>
+        <w:spacing w:after="0" w:line="240" w:lineRule="auto"/>
+        <w:jc w:val="left"/>
+        <w:rPr>
+          <w:rFonts w:ascii="Courier" w:eastAsia="굴림" w:hAnsi="Courier" w:cs="굴림"/>
+          <w:b/>
+          <w:bCs/>
+          <w:color w:val="666666"/>
+          <w:kern w:val="0"/>
+          <w:szCs w:val="20"/>
+        </w:rPr>
+      </w:pPr>
+      <w:r>
+        <w:rPr>
+          <w:rFonts w:ascii="Courier" w:eastAsia="굴림" w:hAnsi="Courier" w:cs="굴림"/>
+          <w:b/>
+          <w:bCs/>
+          <w:color w:val="666666"/>
+          <w:kern w:val="0"/>
+          <w:szCs w:val="20"/>
+        </w:rPr>
+        <w:t>MySQL Client(MariaDB) password</w:t>
+      </w:r>
+      <w:r>
+        <w:rPr>
+          <w:rFonts w:ascii="Courier" w:eastAsia="굴림" w:hAnsi="Courier" w:cs="굴림"/>
+          <w:color w:val="666666"/>
+          <w:kern w:val="0"/>
+          <w:szCs w:val="20"/>
+        </w:rPr>
+        <w:t xml:space="preserve"> vs </w:t>
+      </w:r>
+      <w:r>
+        <w:rPr>
+          <w:rFonts w:ascii="Courier" w:eastAsia="굴림" w:hAnsi="Courier" w:cs="굴림"/>
+          <w:b/>
+          <w:bCs/>
+          <w:color w:val="666666"/>
+          <w:kern w:val="0"/>
+          <w:szCs w:val="20"/>
+        </w:rPr>
+        <w:t>mysql.js password</w:t>
+      </w:r>
+    </w:p>
+    <w:p>
+      <w:pPr>
+        <w:widowControl/>
+        <w:wordWrap/>
+        <w:autoSpaceDE/>
+        <w:autoSpaceDN/>
+        <w:spacing w:after="0" w:line="240" w:lineRule="auto"/>
+        <w:jc w:val="left"/>
+        <w:rPr>
+          <w:rFonts w:ascii="Courier" w:eastAsia="굴림" w:hAnsi="Courier" w:cs="굴림"/>
+          <w:b/>
+          <w:bCs/>
+          <w:color w:val="666666"/>
+          <w:kern w:val="0"/>
+          <w:szCs w:val="20"/>
+        </w:rPr>
+      </w:pPr>
+    </w:p>
+    <w:p>
+      <w:pPr>
+        <w:widowControl/>
+        <w:wordWrap/>
+        <w:autoSpaceDE/>
+        <w:autoSpaceDN/>
+        <w:spacing w:after="0" w:line="240" w:lineRule="auto"/>
+        <w:jc w:val="left"/>
+        <w:rPr>
+          <w:rFonts w:ascii="Courier New" w:eastAsia="굴림" w:hAnsi="Courier New" w:cs="Courier New"/>
+          <w:color w:val="666666"/>
+          <w:kern w:val="0"/>
+          <w:sz w:val="18"/>
+          <w:szCs w:val="18"/>
+        </w:rPr>
+      </w:pPr>
+      <w:r>
+        <w:rPr>
+          <w:rFonts w:ascii="Courier New" w:eastAsia="굴림" w:hAnsi="Courier New" w:cs="Courier New"/>
+          <w:color w:val="666666"/>
+          <w:kern w:val="0"/>
+          <w:sz w:val="18"/>
+          <w:szCs w:val="18"/>
+        </w:rPr>
+        <w:t>CREATE USER ‘</w:t>
+      </w:r>
+      <w:proofErr w:type="spellStart"/>
+      <w:r>
+        <w:rPr>
+          <w:rFonts w:ascii="Courier New" w:eastAsia="굴림" w:hAnsi="Courier New" w:cs="Courier New"/>
+          <w:color w:val="666666"/>
+          <w:kern w:val="0"/>
+          <w:sz w:val="18"/>
+          <w:szCs w:val="18"/>
+        </w:rPr>
+        <w:t>nodejs</w:t>
+      </w:r>
+      <w:proofErr w:type="spellEnd"/>
+      <w:r>
+        <w:rPr>
+          <w:rFonts w:ascii="Courier New" w:eastAsia="굴림" w:hAnsi="Courier New" w:cs="Courier New"/>
+          <w:color w:val="666666"/>
+          <w:kern w:val="0"/>
+          <w:sz w:val="18"/>
+          <w:szCs w:val="18"/>
+        </w:rPr>
+        <w:t>’@’%’ IDENTIFIED BY ‘111111</w:t>
+      </w:r>
+      <w:proofErr w:type="gramStart"/>
+      <w:r>
+        <w:rPr>
+          <w:rFonts w:ascii="Courier New" w:eastAsia="굴림" w:hAnsi="Courier New" w:cs="Courier New"/>
+          <w:color w:val="666666"/>
+          <w:kern w:val="0"/>
+          <w:sz w:val="18"/>
+          <w:szCs w:val="18"/>
+        </w:rPr>
+        <w:t>’;</w:t>
+      </w:r>
+      <w:proofErr w:type="gramEnd"/>
+    </w:p>
+    <w:p>
+      <w:pPr>
+        <w:widowControl/>
+        <w:wordWrap/>
+        <w:autoSpaceDE/>
+        <w:autoSpaceDN/>
+        <w:spacing w:after="0" w:line="240" w:lineRule="auto"/>
+        <w:jc w:val="left"/>
+        <w:rPr>
+          <w:rFonts w:ascii="Courier New" w:eastAsia="굴림" w:hAnsi="Courier New" w:cs="Courier New"/>
+          <w:color w:val="666666"/>
+          <w:kern w:val="0"/>
+          <w:sz w:val="18"/>
+          <w:szCs w:val="18"/>
+        </w:rPr>
+      </w:pPr>
+      <w:r>
+        <w:rPr>
+          <w:rFonts w:ascii="Courier New" w:eastAsia="굴림" w:hAnsi="Courier New" w:cs="Courier New" w:hint="eastAsia"/>
+          <w:color w:val="666666"/>
+          <w:kern w:val="0"/>
+          <w:sz w:val="18"/>
+          <w:szCs w:val="18"/>
+        </w:rPr>
+        <w:t>G</w:t>
+      </w:r>
+      <w:r>
+        <w:rPr>
+          <w:rFonts w:ascii="Courier New" w:eastAsia="굴림" w:hAnsi="Courier New" w:cs="Courier New"/>
+          <w:color w:val="666666"/>
+          <w:kern w:val="0"/>
+          <w:sz w:val="18"/>
+          <w:szCs w:val="18"/>
+        </w:rPr>
+        <w:t xml:space="preserve">RANT ALL PRIVILEGES ON </w:t>
+      </w:r>
+      <w:proofErr w:type="spellStart"/>
+      <w:r>
+        <w:rPr>
+          <w:rFonts w:ascii="Courier New" w:eastAsia="굴림" w:hAnsi="Courier New" w:cs="Courier New"/>
+          <w:color w:val="666666"/>
+          <w:kern w:val="0"/>
+          <w:sz w:val="18"/>
+          <w:szCs w:val="18"/>
+        </w:rPr>
+        <w:t>opentutorials</w:t>
+      </w:r>
+      <w:proofErr w:type="spellEnd"/>
+      <w:r>
+        <w:rPr>
+          <w:rFonts w:ascii="Courier New" w:eastAsia="굴림" w:hAnsi="Courier New" w:cs="Courier New"/>
+          <w:color w:val="666666"/>
+          <w:kern w:val="0"/>
+          <w:sz w:val="18"/>
+          <w:szCs w:val="18"/>
+        </w:rPr>
+        <w:t>.* TO ‘</w:t>
+      </w:r>
+      <w:proofErr w:type="spellStart"/>
+      <w:r>
+        <w:rPr>
+          <w:rFonts w:ascii="Courier New" w:eastAsia="굴림" w:hAnsi="Courier New" w:cs="Courier New"/>
+          <w:color w:val="666666"/>
+          <w:kern w:val="0"/>
+          <w:sz w:val="18"/>
+          <w:szCs w:val="18"/>
+        </w:rPr>
+        <w:t>nodejs</w:t>
+      </w:r>
+      <w:proofErr w:type="spellEnd"/>
+      <w:r>
+        <w:rPr>
+          <w:rFonts w:ascii="Courier New" w:eastAsia="굴림" w:hAnsi="Courier New" w:cs="Courier New"/>
+          <w:color w:val="666666"/>
+          <w:kern w:val="0"/>
+          <w:sz w:val="18"/>
+          <w:szCs w:val="18"/>
+        </w:rPr>
+        <w:t>’@’%</w:t>
+      </w:r>
+      <w:proofErr w:type="gramStart"/>
+      <w:r>
+        <w:rPr>
+          <w:rFonts w:ascii="Courier New" w:eastAsia="굴림" w:hAnsi="Courier New" w:cs="Courier New"/>
+          <w:color w:val="666666"/>
+          <w:kern w:val="0"/>
+          <w:sz w:val="18"/>
+          <w:szCs w:val="18"/>
+        </w:rPr>
+        <w:t>’;</w:t>
+      </w:r>
+      <w:proofErr w:type="gramEnd"/>
+    </w:p>
+    <w:p>
+      <w:pPr>
+        <w:widowControl/>
+        <w:wordWrap/>
+        <w:autoSpaceDE/>
+        <w:autoSpaceDN/>
+        <w:spacing w:after="0" w:line="240" w:lineRule="auto"/>
+        <w:jc w:val="left"/>
+        <w:rPr>
+          <w:rFonts w:ascii="Courier New" w:eastAsia="굴림" w:hAnsi="Courier New" w:cs="Courier New"/>
+          <w:color w:val="666666"/>
+          <w:kern w:val="0"/>
+          <w:sz w:val="18"/>
+          <w:szCs w:val="18"/>
+        </w:rPr>
+      </w:pPr>
+      <w:r>
+        <w:rPr>
+          <w:rFonts w:ascii="Courier New" w:eastAsia="굴림" w:hAnsi="Courier New" w:cs="Courier New" w:hint="eastAsia"/>
+          <w:color w:val="666666"/>
+          <w:kern w:val="0"/>
+          <w:sz w:val="18"/>
+          <w:szCs w:val="18"/>
+        </w:rPr>
+        <w:t>F</w:t>
+      </w:r>
+      <w:r>
+        <w:rPr>
+          <w:rFonts w:ascii="Courier New" w:eastAsia="굴림" w:hAnsi="Courier New" w:cs="Courier New"/>
+          <w:color w:val="666666"/>
+          <w:kern w:val="0"/>
+          <w:sz w:val="18"/>
+          <w:szCs w:val="18"/>
+        </w:rPr>
+        <w:t xml:space="preserve">LUSH </w:t>
+      </w:r>
+      <w:proofErr w:type="gramStart"/>
+      <w:r>
+        <w:rPr>
+          <w:rFonts w:ascii="Courier New" w:eastAsia="굴림" w:hAnsi="Courier New" w:cs="Courier New"/>
+          <w:color w:val="666666"/>
+          <w:kern w:val="0"/>
+          <w:sz w:val="18"/>
+          <w:szCs w:val="18"/>
+        </w:rPr>
+        <w:t>PRIVILEGES;</w:t>
+      </w:r>
+      <w:proofErr w:type="gramEnd"/>
+    </w:p>
+    <w:p>
+      <w:pPr>
+        <w:widowControl/>
+        <w:wordWrap/>
+        <w:autoSpaceDE/>
+        <w:autoSpaceDN/>
+        <w:spacing w:after="0" w:line="240" w:lineRule="auto"/>
+        <w:jc w:val="left"/>
+        <w:rPr>
+          <w:rFonts w:ascii="Courier New" w:eastAsia="굴림" w:hAnsi="Courier New" w:cs="Courier New"/>
+          <w:color w:val="666666"/>
+          <w:kern w:val="0"/>
+          <w:sz w:val="18"/>
+          <w:szCs w:val="18"/>
+        </w:rPr>
+      </w:pPr>
+    </w:p>
+    <w:p>
+      <w:pPr>
+        <w:widowControl/>
+        <w:wordWrap/>
+        <w:autoSpaceDE/>
+        <w:autoSpaceDN/>
+        <w:spacing w:after="0" w:line="240" w:lineRule="auto"/>
+        <w:jc w:val="left"/>
+        <w:rPr>
+          <w:rFonts w:ascii="Courier New" w:eastAsia="굴림" w:hAnsi="Courier New" w:cs="Courier New" w:hint="eastAsia"/>
+          <w:color w:val="666666"/>
+          <w:kern w:val="0"/>
+          <w:sz w:val="18"/>
+          <w:szCs w:val="18"/>
         </w:rPr>
       </w:pPr>
     </w:p>

</xml_diff>